<commit_message>
wsoc summary script updated
</commit_message>
<xml_diff>
--- a/fticr_pores_summarytable2.docx
+++ b/fticr_pores_summarytable2.docx
@@ -8947,9 +8947,10 @@
     <w:p/>
     <w:p/>
     <w:p/>
+    <w:p/>
     <w:tbl>
       <w:tblPr>
-        <w:tblW w:w="5035" w:type="pct"/>
+        <w:tblW w:w="5104" w:type="pct"/>
         <w:tblBorders>
           <w:top w:val="single" w:sz="4" w:space="0" w:color="auto"/>
           <w:bottom w:val="single" w:sz="4" w:space="0" w:color="auto"/>
@@ -8958,16 +8959,16 @@
         <w:tblLook w:val="04A0" w:firstRow="1" w:lastRow="0" w:firstColumn="1" w:lastColumn="0" w:noHBand="0" w:noVBand="1"/>
       </w:tblPr>
       <w:tblGrid>
-        <w:gridCol w:w="3164"/>
-        <w:gridCol w:w="1078"/>
-        <w:gridCol w:w="1078"/>
-        <w:gridCol w:w="1083"/>
+        <w:gridCol w:w="3161"/>
+        <w:gridCol w:w="1077"/>
+        <w:gridCol w:w="1077"/>
+        <w:gridCol w:w="1085"/>
         <w:gridCol w:w="1164"/>
-        <w:gridCol w:w="1169"/>
-        <w:gridCol w:w="1175"/>
-        <w:gridCol w:w="1162"/>
-        <w:gridCol w:w="989"/>
-        <w:gridCol w:w="989"/>
+        <w:gridCol w:w="1170"/>
+        <w:gridCol w:w="1077"/>
+        <w:gridCol w:w="1262"/>
+        <w:gridCol w:w="1167"/>
+        <w:gridCol w:w="990"/>
       </w:tblGrid>
       <w:tr>
         <w:trPr>
@@ -8975,7 +8976,7 @@
         </w:trPr>
         <w:tc>
           <w:tcPr>
-            <w:tcW w:w="1212" w:type="pct"/>
+            <w:tcW w:w="1195" w:type="pct"/>
             <w:tcBorders>
               <w:bottom w:val="nil"/>
             </w:tcBorders>
@@ -8996,7 +8997,7 @@
         </w:tc>
         <w:tc>
           <w:tcPr>
-            <w:tcW w:w="1241" w:type="pct"/>
+            <w:tcW w:w="1224" w:type="pct"/>
             <w:gridSpan w:val="3"/>
             <w:tcBorders>
               <w:top w:val="single" w:sz="4" w:space="0" w:color="auto"/>
@@ -9034,7 +9035,7 @@
         </w:tc>
         <w:tc>
           <w:tcPr>
-            <w:tcW w:w="1344" w:type="pct"/>
+            <w:tcW w:w="1289" w:type="pct"/>
             <w:gridSpan w:val="3"/>
             <w:tcBorders>
               <w:top w:val="single" w:sz="4" w:space="0" w:color="auto"/>
@@ -9084,7 +9085,7 @@
         </w:tc>
         <w:tc>
           <w:tcPr>
-            <w:tcW w:w="1203" w:type="pct"/>
+            <w:tcW w:w="1293" w:type="pct"/>
             <w:gridSpan w:val="3"/>
             <w:tcBorders>
               <w:top w:val="single" w:sz="4" w:space="0" w:color="auto"/>
@@ -9138,7 +9139,7 @@
         </w:trPr>
         <w:tc>
           <w:tcPr>
-            <w:tcW w:w="1212" w:type="pct"/>
+            <w:tcW w:w="1195" w:type="pct"/>
             <w:tcBorders>
               <w:top w:val="nil"/>
               <w:bottom w:val="single" w:sz="4" w:space="0" w:color="auto"/>
@@ -9151,43 +9152,29 @@
             <w:pPr>
               <w:rPr>
                 <w:rFonts w:ascii="Lucida Grande" w:eastAsia="Times New Roman" w:hAnsi="Lucida Grande" w:cs="Lucida Grande"/>
-                <w:color w:val="000000"/>
-                <w:sz w:val="22"/>
-                <w:szCs w:val="22"/>
-              </w:rPr>
-            </w:pPr>
-            <w:r>
-              <w:rPr>
-                <w:rFonts w:ascii="Lucida Grande" w:eastAsia="Times New Roman" w:hAnsi="Lucida Grande" w:cs="Lucida Grande"/>
-                <w:color w:val="000000"/>
-                <w:sz w:val="22"/>
-                <w:szCs w:val="22"/>
-              </w:rPr>
-              <w:t xml:space="preserve">WSOC, </w:t>
-            </w:r>
-            <w:r>
-              <w:rPr>
-                <w:rFonts w:ascii="Lucida Grande" w:eastAsia="Times New Roman" w:hAnsi="Lucida Grande" w:cs="Lucida Grande"/>
-                <w:color w:val="000000"/>
-                <w:sz w:val="22"/>
-                <w:szCs w:val="22"/>
-              </w:rPr>
-              <w:t>mg</w:t>
-            </w:r>
-            <w:r>
-              <w:rPr>
-                <w:rFonts w:ascii="Lucida Grande" w:eastAsia="Times New Roman" w:hAnsi="Lucida Grande" w:cs="Lucida Grande"/>
-                <w:color w:val="000000"/>
-                <w:sz w:val="22"/>
-                <w:szCs w:val="22"/>
-              </w:rPr>
-              <w:t>/L</w:t>
-            </w:r>
-          </w:p>
-        </w:tc>
-        <w:tc>
-          <w:tcPr>
-            <w:tcW w:w="413" w:type="pct"/>
+                <w:b/>
+                <w:bCs/>
+                <w:color w:val="000000"/>
+                <w:sz w:val="22"/>
+                <w:szCs w:val="22"/>
+              </w:rPr>
+            </w:pPr>
+            <w:r>
+              <w:rPr>
+                <w:rFonts w:ascii="Lucida Grande" w:eastAsia="Times New Roman" w:hAnsi="Lucida Grande" w:cs="Lucida Grande"/>
+                <w:b/>
+                <w:bCs/>
+                <w:color w:val="000000"/>
+                <w:sz w:val="22"/>
+                <w:szCs w:val="22"/>
+              </w:rPr>
+              <w:t>WSOC, mg/L</w:t>
+            </w:r>
+          </w:p>
+        </w:tc>
+        <w:tc>
+          <w:tcPr>
+            <w:tcW w:w="407" w:type="pct"/>
             <w:tcBorders>
               <w:top w:val="single" w:sz="4" w:space="0" w:color="auto"/>
               <w:bottom w:val="single" w:sz="4" w:space="0" w:color="auto"/>
@@ -9223,7 +9210,7 @@
         </w:tc>
         <w:tc>
           <w:tcPr>
-            <w:tcW w:w="413" w:type="pct"/>
+            <w:tcW w:w="407" w:type="pct"/>
             <w:tcBorders>
               <w:top w:val="single" w:sz="4" w:space="0" w:color="auto"/>
               <w:bottom w:val="single" w:sz="4" w:space="0" w:color="auto"/>
@@ -9259,7 +9246,7 @@
         </w:tc>
         <w:tc>
           <w:tcPr>
-            <w:tcW w:w="415" w:type="pct"/>
+            <w:tcW w:w="410" w:type="pct"/>
             <w:tcBorders>
               <w:top w:val="single" w:sz="4" w:space="0" w:color="auto"/>
               <w:bottom w:val="single" w:sz="4" w:space="0" w:color="auto"/>
@@ -9296,7 +9283,7 @@
         </w:tc>
         <w:tc>
           <w:tcPr>
-            <w:tcW w:w="446" w:type="pct"/>
+            <w:tcW w:w="440" w:type="pct"/>
             <w:tcBorders>
               <w:top w:val="single" w:sz="4" w:space="0" w:color="auto"/>
               <w:left w:val="single" w:sz="4" w:space="0" w:color="auto"/>
@@ -9333,7 +9320,7 @@
         </w:tc>
         <w:tc>
           <w:tcPr>
-            <w:tcW w:w="448" w:type="pct"/>
+            <w:tcW w:w="442" w:type="pct"/>
             <w:tcBorders>
               <w:top w:val="single" w:sz="4" w:space="0" w:color="auto"/>
               <w:bottom w:val="single" w:sz="4" w:space="0" w:color="auto"/>
@@ -9369,7 +9356,7 @@
         </w:tc>
         <w:tc>
           <w:tcPr>
-            <w:tcW w:w="450" w:type="pct"/>
+            <w:tcW w:w="407" w:type="pct"/>
             <w:tcBorders>
               <w:top w:val="single" w:sz="4" w:space="0" w:color="auto"/>
               <w:bottom w:val="single" w:sz="4" w:space="0" w:color="auto"/>
@@ -9406,7 +9393,7 @@
         </w:tc>
         <w:tc>
           <w:tcPr>
-            <w:tcW w:w="445" w:type="pct"/>
+            <w:tcW w:w="477" w:type="pct"/>
             <w:tcBorders>
               <w:top w:val="single" w:sz="4" w:space="0" w:color="auto"/>
               <w:left w:val="single" w:sz="4" w:space="0" w:color="auto"/>
@@ -9443,7 +9430,7 @@
         </w:tc>
         <w:tc>
           <w:tcPr>
-            <w:tcW w:w="379" w:type="pct"/>
+            <w:tcW w:w="441" w:type="pct"/>
             <w:tcBorders>
               <w:top w:val="single" w:sz="4" w:space="0" w:color="auto"/>
               <w:bottom w:val="single" w:sz="4" w:space="0" w:color="auto"/>
@@ -9479,7 +9466,7 @@
         </w:tc>
         <w:tc>
           <w:tcPr>
-            <w:tcW w:w="379" w:type="pct"/>
+            <w:tcW w:w="375" w:type="pct"/>
             <w:tcBorders>
               <w:top w:val="single" w:sz="4" w:space="0" w:color="auto"/>
               <w:bottom w:val="single" w:sz="4" w:space="0" w:color="auto"/>
@@ -9520,7 +9507,7 @@
         </w:trPr>
         <w:tc>
           <w:tcPr>
-            <w:tcW w:w="1212" w:type="pct"/>
+            <w:tcW w:w="1195" w:type="pct"/>
             <w:tcBorders>
               <w:top w:val="single" w:sz="4" w:space="0" w:color="auto"/>
             </w:tcBorders>
@@ -9550,7 +9537,7 @@
         </w:tc>
         <w:tc>
           <w:tcPr>
-            <w:tcW w:w="413" w:type="pct"/>
+            <w:tcW w:w="407" w:type="pct"/>
             <w:tcBorders>
               <w:top w:val="single" w:sz="4" w:space="0" w:color="auto"/>
             </w:tcBorders>
@@ -9581,7 +9568,7 @@
         </w:tc>
         <w:tc>
           <w:tcPr>
-            <w:tcW w:w="413" w:type="pct"/>
+            <w:tcW w:w="407" w:type="pct"/>
             <w:tcBorders>
               <w:top w:val="single" w:sz="4" w:space="0" w:color="auto"/>
             </w:tcBorders>
@@ -9612,7 +9599,7 @@
         </w:tc>
         <w:tc>
           <w:tcPr>
-            <w:tcW w:w="415" w:type="pct"/>
+            <w:tcW w:w="410" w:type="pct"/>
             <w:tcBorders>
               <w:top w:val="single" w:sz="4" w:space="0" w:color="auto"/>
               <w:right w:val="single" w:sz="4" w:space="0" w:color="auto"/>
@@ -9644,7 +9631,7 @@
         </w:tc>
         <w:tc>
           <w:tcPr>
-            <w:tcW w:w="446" w:type="pct"/>
+            <w:tcW w:w="440" w:type="pct"/>
             <w:tcBorders>
               <w:top w:val="single" w:sz="4" w:space="0" w:color="auto"/>
               <w:left w:val="single" w:sz="4" w:space="0" w:color="auto"/>
@@ -9676,7 +9663,7 @@
         </w:tc>
         <w:tc>
           <w:tcPr>
-            <w:tcW w:w="448" w:type="pct"/>
+            <w:tcW w:w="442" w:type="pct"/>
             <w:tcBorders>
               <w:top w:val="single" w:sz="4" w:space="0" w:color="auto"/>
             </w:tcBorders>
@@ -9701,13 +9688,13 @@
                 <w:sz w:val="22"/>
                 <w:szCs w:val="22"/>
               </w:rPr>
-              <w:t>29.14 ± 4.41</w:t>
-            </w:r>
-          </w:p>
-        </w:tc>
-        <w:tc>
-          <w:tcPr>
-            <w:tcW w:w="450" w:type="pct"/>
+              <w:t>76.68 ± 21.76</w:t>
+            </w:r>
+          </w:p>
+        </w:tc>
+        <w:tc>
+          <w:tcPr>
+            <w:tcW w:w="407" w:type="pct"/>
             <w:tcBorders>
               <w:top w:val="single" w:sz="4" w:space="0" w:color="auto"/>
               <w:right w:val="single" w:sz="4" w:space="0" w:color="auto"/>
@@ -9733,13 +9720,13 @@
                 <w:sz w:val="22"/>
                 <w:szCs w:val="22"/>
               </w:rPr>
-              <w:t>76.68 ± 21.76</w:t>
-            </w:r>
-          </w:p>
-        </w:tc>
-        <w:tc>
-          <w:tcPr>
-            <w:tcW w:w="445" w:type="pct"/>
+              <w:t>6.03 ± 0.57</w:t>
+            </w:r>
+          </w:p>
+        </w:tc>
+        <w:tc>
+          <w:tcPr>
+            <w:tcW w:w="477" w:type="pct"/>
             <w:tcBorders>
               <w:top w:val="single" w:sz="4" w:space="0" w:color="auto"/>
               <w:left w:val="single" w:sz="4" w:space="0" w:color="auto"/>
@@ -9765,44 +9752,44 @@
                 <w:sz w:val="22"/>
                 <w:szCs w:val="22"/>
               </w:rPr>
+              <w:t>29.14 ± 4.41</w:t>
+            </w:r>
+          </w:p>
+        </w:tc>
+        <w:tc>
+          <w:tcPr>
+            <w:tcW w:w="441" w:type="pct"/>
+            <w:tcBorders>
+              <w:top w:val="single" w:sz="4" w:space="0" w:color="auto"/>
+            </w:tcBorders>
+            <w:shd w:val="clear" w:color="auto" w:fill="auto"/>
+            <w:vAlign w:val="center"/>
+            <w:hideMark/>
+          </w:tcPr>
+          <w:p>
+            <w:pPr>
+              <w:jc w:val="center"/>
+              <w:rPr>
+                <w:rFonts w:ascii="Lucida Grande" w:eastAsia="Times New Roman" w:hAnsi="Lucida Grande" w:cs="Lucida Grande"/>
+                <w:color w:val="000000"/>
+                <w:sz w:val="22"/>
+                <w:szCs w:val="22"/>
+              </w:rPr>
+            </w:pPr>
+            <w:r>
+              <w:rPr>
+                <w:rFonts w:ascii="Lucida Grande" w:eastAsia="Times New Roman" w:hAnsi="Lucida Grande" w:cs="Lucida Grande"/>
+                <w:color w:val="000000"/>
+                <w:sz w:val="22"/>
+                <w:szCs w:val="22"/>
+              </w:rPr>
               <w:t>92.33 ± 22.22</w:t>
             </w:r>
           </w:p>
         </w:tc>
         <w:tc>
           <w:tcPr>
-            <w:tcW w:w="379" w:type="pct"/>
-            <w:tcBorders>
-              <w:top w:val="single" w:sz="4" w:space="0" w:color="auto"/>
-            </w:tcBorders>
-            <w:shd w:val="clear" w:color="auto" w:fill="auto"/>
-            <w:vAlign w:val="center"/>
-            <w:hideMark/>
-          </w:tcPr>
-          <w:p>
-            <w:pPr>
-              <w:jc w:val="center"/>
-              <w:rPr>
-                <w:rFonts w:ascii="Lucida Grande" w:eastAsia="Times New Roman" w:hAnsi="Lucida Grande" w:cs="Lucida Grande"/>
-                <w:color w:val="000000"/>
-                <w:sz w:val="22"/>
-                <w:szCs w:val="22"/>
-              </w:rPr>
-            </w:pPr>
-            <w:r>
-              <w:rPr>
-                <w:rFonts w:ascii="Lucida Grande" w:eastAsia="Times New Roman" w:hAnsi="Lucida Grande" w:cs="Lucida Grande"/>
-                <w:color w:val="000000"/>
-                <w:sz w:val="22"/>
-                <w:szCs w:val="22"/>
-              </w:rPr>
-              <w:t>6.03 ± 0.57</w:t>
-            </w:r>
-          </w:p>
-        </w:tc>
-        <w:tc>
-          <w:tcPr>
-            <w:tcW w:w="379" w:type="pct"/>
+            <w:tcW w:w="375" w:type="pct"/>
             <w:tcBorders>
               <w:top w:val="single" w:sz="4" w:space="0" w:color="auto"/>
             </w:tcBorders>
@@ -9838,7 +9825,7 @@
         </w:trPr>
         <w:tc>
           <w:tcPr>
-            <w:tcW w:w="1212" w:type="pct"/>
+            <w:tcW w:w="1195" w:type="pct"/>
             <w:shd w:val="clear" w:color="auto" w:fill="auto"/>
             <w:vAlign w:val="center"/>
             <w:hideMark/>
@@ -9865,7 +9852,7 @@
         </w:tc>
         <w:tc>
           <w:tcPr>
-            <w:tcW w:w="413" w:type="pct"/>
+            <w:tcW w:w="407" w:type="pct"/>
             <w:shd w:val="clear" w:color="auto" w:fill="auto"/>
             <w:vAlign w:val="center"/>
             <w:hideMark/>
@@ -9893,7 +9880,7 @@
         </w:tc>
         <w:tc>
           <w:tcPr>
-            <w:tcW w:w="413" w:type="pct"/>
+            <w:tcW w:w="407" w:type="pct"/>
             <w:shd w:val="clear" w:color="auto" w:fill="auto"/>
             <w:vAlign w:val="center"/>
             <w:hideMark/>
@@ -9921,7 +9908,7 @@
         </w:tc>
         <w:tc>
           <w:tcPr>
-            <w:tcW w:w="415" w:type="pct"/>
+            <w:tcW w:w="410" w:type="pct"/>
             <w:tcBorders>
               <w:right w:val="single" w:sz="4" w:space="0" w:color="auto"/>
             </w:tcBorders>
@@ -9952,7 +9939,7 @@
         </w:tc>
         <w:tc>
           <w:tcPr>
-            <w:tcW w:w="446" w:type="pct"/>
+            <w:tcW w:w="440" w:type="pct"/>
             <w:tcBorders>
               <w:left w:val="single" w:sz="4" w:space="0" w:color="auto"/>
             </w:tcBorders>
@@ -9983,7 +9970,69 @@
         </w:tc>
         <w:tc>
           <w:tcPr>
-            <w:tcW w:w="448" w:type="pct"/>
+            <w:tcW w:w="442" w:type="pct"/>
+            <w:shd w:val="clear" w:color="auto" w:fill="auto"/>
+            <w:vAlign w:val="center"/>
+            <w:hideMark/>
+          </w:tcPr>
+          <w:p>
+            <w:pPr>
+              <w:jc w:val="center"/>
+              <w:rPr>
+                <w:rFonts w:ascii="Lucida Grande" w:eastAsia="Times New Roman" w:hAnsi="Lucida Grande" w:cs="Lucida Grande"/>
+                <w:color w:val="000000"/>
+                <w:sz w:val="22"/>
+                <w:szCs w:val="22"/>
+              </w:rPr>
+            </w:pPr>
+            <w:r>
+              <w:rPr>
+                <w:rFonts w:ascii="Lucida Grande" w:eastAsia="Times New Roman" w:hAnsi="Lucida Grande" w:cs="Lucida Grande"/>
+                <w:color w:val="000000"/>
+                <w:sz w:val="22"/>
+                <w:szCs w:val="22"/>
+              </w:rPr>
+              <w:t>46.33 ± 11.94</w:t>
+            </w:r>
+          </w:p>
+        </w:tc>
+        <w:tc>
+          <w:tcPr>
+            <w:tcW w:w="407" w:type="pct"/>
+            <w:tcBorders>
+              <w:right w:val="single" w:sz="4" w:space="0" w:color="auto"/>
+            </w:tcBorders>
+            <w:shd w:val="clear" w:color="auto" w:fill="auto"/>
+            <w:vAlign w:val="center"/>
+            <w:hideMark/>
+          </w:tcPr>
+          <w:p>
+            <w:pPr>
+              <w:jc w:val="center"/>
+              <w:rPr>
+                <w:rFonts w:ascii="Lucida Grande" w:eastAsia="Times New Roman" w:hAnsi="Lucida Grande" w:cs="Lucida Grande"/>
+                <w:color w:val="000000"/>
+                <w:sz w:val="22"/>
+                <w:szCs w:val="22"/>
+              </w:rPr>
+            </w:pPr>
+            <w:r>
+              <w:rPr>
+                <w:rFonts w:ascii="Lucida Grande" w:eastAsia="Times New Roman" w:hAnsi="Lucida Grande" w:cs="Lucida Grande"/>
+                <w:color w:val="000000"/>
+                <w:sz w:val="22"/>
+                <w:szCs w:val="22"/>
+              </w:rPr>
+              <w:t>18.68 ± 2.36</w:t>
+            </w:r>
+          </w:p>
+        </w:tc>
+        <w:tc>
+          <w:tcPr>
+            <w:tcW w:w="477" w:type="pct"/>
+            <w:tcBorders>
+              <w:left w:val="single" w:sz="4" w:space="0" w:color="auto"/>
+            </w:tcBorders>
             <w:shd w:val="clear" w:color="auto" w:fill="auto"/>
             <w:vAlign w:val="center"/>
             <w:hideMark/>
@@ -10007,45 +10056,13 @@
               </w:rPr>
               <w:t>41.17 ± 12.67</w:t>
             </w:r>
-          </w:p>
-        </w:tc>
-        <w:tc>
-          <w:tcPr>
-            <w:tcW w:w="450" w:type="pct"/>
-            <w:tcBorders>
-              <w:right w:val="single" w:sz="4" w:space="0" w:color="auto"/>
-            </w:tcBorders>
-            <w:shd w:val="clear" w:color="auto" w:fill="auto"/>
-            <w:vAlign w:val="center"/>
-            <w:hideMark/>
-          </w:tcPr>
-          <w:p>
-            <w:pPr>
-              <w:jc w:val="center"/>
-              <w:rPr>
-                <w:rFonts w:ascii="Lucida Grande" w:eastAsia="Times New Roman" w:hAnsi="Lucida Grande" w:cs="Lucida Grande"/>
-                <w:color w:val="000000"/>
-                <w:sz w:val="22"/>
-                <w:szCs w:val="22"/>
-              </w:rPr>
-            </w:pPr>
-            <w:r>
-              <w:rPr>
-                <w:rFonts w:ascii="Lucida Grande" w:eastAsia="Times New Roman" w:hAnsi="Lucida Grande" w:cs="Lucida Grande"/>
-                <w:color w:val="000000"/>
-                <w:sz w:val="22"/>
-                <w:szCs w:val="22"/>
-              </w:rPr>
-              <w:t>46.33 ± 11.94</w:t>
-            </w:r>
-          </w:p>
-        </w:tc>
-        <w:tc>
-          <w:tcPr>
-            <w:tcW w:w="445" w:type="pct"/>
-            <w:tcBorders>
-              <w:left w:val="single" w:sz="4" w:space="0" w:color="auto"/>
-            </w:tcBorders>
+            <w:bookmarkStart w:id="0" w:name="_GoBack"/>
+            <w:bookmarkEnd w:id="0"/>
+          </w:p>
+        </w:tc>
+        <w:tc>
+          <w:tcPr>
+            <w:tcW w:w="441" w:type="pct"/>
             <w:shd w:val="clear" w:color="auto" w:fill="auto"/>
             <w:vAlign w:val="center"/>
             <w:hideMark/>
@@ -10073,35 +10090,7 @@
         </w:tc>
         <w:tc>
           <w:tcPr>
-            <w:tcW w:w="379" w:type="pct"/>
-            <w:shd w:val="clear" w:color="auto" w:fill="auto"/>
-            <w:vAlign w:val="center"/>
-            <w:hideMark/>
-          </w:tcPr>
-          <w:p>
-            <w:pPr>
-              <w:jc w:val="center"/>
-              <w:rPr>
-                <w:rFonts w:ascii="Lucida Grande" w:eastAsia="Times New Roman" w:hAnsi="Lucida Grande" w:cs="Lucida Grande"/>
-                <w:color w:val="000000"/>
-                <w:sz w:val="22"/>
-                <w:szCs w:val="22"/>
-              </w:rPr>
-            </w:pPr>
-            <w:r>
-              <w:rPr>
-                <w:rFonts w:ascii="Lucida Grande" w:eastAsia="Times New Roman" w:hAnsi="Lucida Grande" w:cs="Lucida Grande"/>
-                <w:color w:val="000000"/>
-                <w:sz w:val="22"/>
-                <w:szCs w:val="22"/>
-              </w:rPr>
-              <w:t>18.68 ± 2.36</w:t>
-            </w:r>
-          </w:p>
-        </w:tc>
-        <w:tc>
-          <w:tcPr>
-            <w:tcW w:w="379" w:type="pct"/>
+            <w:tcW w:w="375" w:type="pct"/>
             <w:shd w:val="clear" w:color="auto" w:fill="auto"/>
             <w:vAlign w:val="center"/>
             <w:hideMark/>
@@ -10134,7 +10123,7 @@
         </w:trPr>
         <w:tc>
           <w:tcPr>
-            <w:tcW w:w="1212" w:type="pct"/>
+            <w:tcW w:w="1195" w:type="pct"/>
             <w:shd w:val="clear" w:color="auto" w:fill="auto"/>
             <w:vAlign w:val="center"/>
             <w:hideMark/>
@@ -10161,7 +10150,7 @@
         </w:tc>
         <w:tc>
           <w:tcPr>
-            <w:tcW w:w="413" w:type="pct"/>
+            <w:tcW w:w="407" w:type="pct"/>
             <w:shd w:val="clear" w:color="auto" w:fill="auto"/>
             <w:vAlign w:val="center"/>
             <w:hideMark/>
@@ -10189,7 +10178,7 @@
         </w:tc>
         <w:tc>
           <w:tcPr>
-            <w:tcW w:w="413" w:type="pct"/>
+            <w:tcW w:w="407" w:type="pct"/>
             <w:shd w:val="clear" w:color="auto" w:fill="auto"/>
             <w:vAlign w:val="center"/>
             <w:hideMark/>
@@ -10217,7 +10206,7 @@
         </w:tc>
         <w:tc>
           <w:tcPr>
-            <w:tcW w:w="415" w:type="pct"/>
+            <w:tcW w:w="410" w:type="pct"/>
             <w:tcBorders>
               <w:right w:val="single" w:sz="4" w:space="0" w:color="auto"/>
             </w:tcBorders>
@@ -10248,7 +10237,7 @@
         </w:tc>
         <w:tc>
           <w:tcPr>
-            <w:tcW w:w="446" w:type="pct"/>
+            <w:tcW w:w="440" w:type="pct"/>
             <w:tcBorders>
               <w:left w:val="single" w:sz="4" w:space="0" w:color="auto"/>
             </w:tcBorders>
@@ -10279,7 +10268,69 @@
         </w:tc>
         <w:tc>
           <w:tcPr>
-            <w:tcW w:w="448" w:type="pct"/>
+            <w:tcW w:w="442" w:type="pct"/>
+            <w:shd w:val="clear" w:color="auto" w:fill="auto"/>
+            <w:vAlign w:val="center"/>
+            <w:hideMark/>
+          </w:tcPr>
+          <w:p>
+            <w:pPr>
+              <w:jc w:val="center"/>
+              <w:rPr>
+                <w:rFonts w:ascii="Lucida Grande" w:eastAsia="Times New Roman" w:hAnsi="Lucida Grande" w:cs="Lucida Grande"/>
+                <w:color w:val="000000"/>
+                <w:sz w:val="22"/>
+                <w:szCs w:val="22"/>
+              </w:rPr>
+            </w:pPr>
+            <w:r>
+              <w:rPr>
+                <w:rFonts w:ascii="Lucida Grande" w:eastAsia="Times New Roman" w:hAnsi="Lucida Grande" w:cs="Lucida Grande"/>
+                <w:color w:val="000000"/>
+                <w:sz w:val="22"/>
+                <w:szCs w:val="22"/>
+              </w:rPr>
+              <w:t>42.08 ± 7.34</w:t>
+            </w:r>
+          </w:p>
+        </w:tc>
+        <w:tc>
+          <w:tcPr>
+            <w:tcW w:w="407" w:type="pct"/>
+            <w:tcBorders>
+              <w:right w:val="single" w:sz="4" w:space="0" w:color="auto"/>
+            </w:tcBorders>
+            <w:shd w:val="clear" w:color="auto" w:fill="auto"/>
+            <w:vAlign w:val="center"/>
+            <w:hideMark/>
+          </w:tcPr>
+          <w:p>
+            <w:pPr>
+              <w:jc w:val="center"/>
+              <w:rPr>
+                <w:rFonts w:ascii="Lucida Grande" w:eastAsia="Times New Roman" w:hAnsi="Lucida Grande" w:cs="Lucida Grande"/>
+                <w:color w:val="000000"/>
+                <w:sz w:val="22"/>
+                <w:szCs w:val="22"/>
+              </w:rPr>
+            </w:pPr>
+            <w:r>
+              <w:rPr>
+                <w:rFonts w:ascii="Lucida Grande" w:eastAsia="Times New Roman" w:hAnsi="Lucida Grande" w:cs="Lucida Grande"/>
+                <w:color w:val="000000"/>
+                <w:sz w:val="22"/>
+                <w:szCs w:val="22"/>
+              </w:rPr>
+              <w:t>23.16 ± 3.29</w:t>
+            </w:r>
+          </w:p>
+        </w:tc>
+        <w:tc>
+          <w:tcPr>
+            <w:tcW w:w="477" w:type="pct"/>
+            <w:tcBorders>
+              <w:left w:val="single" w:sz="4" w:space="0" w:color="auto"/>
+            </w:tcBorders>
             <w:shd w:val="clear" w:color="auto" w:fill="auto"/>
             <w:vAlign w:val="center"/>
             <w:hideMark/>
@@ -10307,41 +10358,7 @@
         </w:tc>
         <w:tc>
           <w:tcPr>
-            <w:tcW w:w="450" w:type="pct"/>
-            <w:tcBorders>
-              <w:right w:val="single" w:sz="4" w:space="0" w:color="auto"/>
-            </w:tcBorders>
-            <w:shd w:val="clear" w:color="auto" w:fill="auto"/>
-            <w:vAlign w:val="center"/>
-            <w:hideMark/>
-          </w:tcPr>
-          <w:p>
-            <w:pPr>
-              <w:jc w:val="center"/>
-              <w:rPr>
-                <w:rFonts w:ascii="Lucida Grande" w:eastAsia="Times New Roman" w:hAnsi="Lucida Grande" w:cs="Lucida Grande"/>
-                <w:color w:val="000000"/>
-                <w:sz w:val="22"/>
-                <w:szCs w:val="22"/>
-              </w:rPr>
-            </w:pPr>
-            <w:r>
-              <w:rPr>
-                <w:rFonts w:ascii="Lucida Grande" w:eastAsia="Times New Roman" w:hAnsi="Lucida Grande" w:cs="Lucida Grande"/>
-                <w:color w:val="000000"/>
-                <w:sz w:val="22"/>
-                <w:szCs w:val="22"/>
-              </w:rPr>
-              <w:t>42.08 ± 7.34</w:t>
-            </w:r>
-          </w:p>
-        </w:tc>
-        <w:tc>
-          <w:tcPr>
-            <w:tcW w:w="445" w:type="pct"/>
-            <w:tcBorders>
-              <w:left w:val="single" w:sz="4" w:space="0" w:color="auto"/>
-            </w:tcBorders>
+            <w:tcW w:w="441" w:type="pct"/>
             <w:shd w:val="clear" w:color="auto" w:fill="auto"/>
             <w:vAlign w:val="center"/>
             <w:hideMark/>
@@ -10369,35 +10386,7 @@
         </w:tc>
         <w:tc>
           <w:tcPr>
-            <w:tcW w:w="379" w:type="pct"/>
-            <w:shd w:val="clear" w:color="auto" w:fill="auto"/>
-            <w:vAlign w:val="center"/>
-            <w:hideMark/>
-          </w:tcPr>
-          <w:p>
-            <w:pPr>
-              <w:jc w:val="center"/>
-              <w:rPr>
-                <w:rFonts w:ascii="Lucida Grande" w:eastAsia="Times New Roman" w:hAnsi="Lucida Grande" w:cs="Lucida Grande"/>
-                <w:color w:val="000000"/>
-                <w:sz w:val="22"/>
-                <w:szCs w:val="22"/>
-              </w:rPr>
-            </w:pPr>
-            <w:r>
-              <w:rPr>
-                <w:rFonts w:ascii="Lucida Grande" w:eastAsia="Times New Roman" w:hAnsi="Lucida Grande" w:cs="Lucida Grande"/>
-                <w:color w:val="000000"/>
-                <w:sz w:val="22"/>
-                <w:szCs w:val="22"/>
-              </w:rPr>
-              <w:t>23.16 ± 3.29</w:t>
-            </w:r>
-          </w:p>
-        </w:tc>
-        <w:tc>
-          <w:tcPr>
-            <w:tcW w:w="379" w:type="pct"/>
+            <w:tcW w:w="375" w:type="pct"/>
             <w:shd w:val="clear" w:color="auto" w:fill="auto"/>
             <w:vAlign w:val="center"/>
             <w:hideMark/>
@@ -10430,7 +10419,7 @@
         </w:trPr>
         <w:tc>
           <w:tcPr>
-            <w:tcW w:w="1212" w:type="pct"/>
+            <w:tcW w:w="1195" w:type="pct"/>
             <w:shd w:val="clear" w:color="auto" w:fill="auto"/>
             <w:vAlign w:val="center"/>
             <w:hideMark/>
@@ -10457,7 +10446,7 @@
         </w:tc>
         <w:tc>
           <w:tcPr>
-            <w:tcW w:w="413" w:type="pct"/>
+            <w:tcW w:w="407" w:type="pct"/>
             <w:tcBorders>
               <w:bottom w:val="single" w:sz="4" w:space="0" w:color="auto"/>
             </w:tcBorders>
@@ -10488,7 +10477,7 @@
         </w:tc>
         <w:tc>
           <w:tcPr>
-            <w:tcW w:w="413" w:type="pct"/>
+            <w:tcW w:w="407" w:type="pct"/>
             <w:tcBorders>
               <w:bottom w:val="single" w:sz="4" w:space="0" w:color="auto"/>
             </w:tcBorders>
@@ -10519,7 +10508,7 @@
         </w:tc>
         <w:tc>
           <w:tcPr>
-            <w:tcW w:w="415" w:type="pct"/>
+            <w:tcW w:w="410" w:type="pct"/>
             <w:tcBorders>
               <w:bottom w:val="single" w:sz="4" w:space="0" w:color="auto"/>
               <w:right w:val="single" w:sz="4" w:space="0" w:color="auto"/>
@@ -10551,7 +10540,7 @@
         </w:tc>
         <w:tc>
           <w:tcPr>
-            <w:tcW w:w="446" w:type="pct"/>
+            <w:tcW w:w="440" w:type="pct"/>
             <w:tcBorders>
               <w:left w:val="single" w:sz="4" w:space="0" w:color="auto"/>
               <w:bottom w:val="single" w:sz="4" w:space="0" w:color="auto"/>
@@ -10583,7 +10572,7 @@
         </w:tc>
         <w:tc>
           <w:tcPr>
-            <w:tcW w:w="448" w:type="pct"/>
+            <w:tcW w:w="442" w:type="pct"/>
             <w:tcBorders>
               <w:bottom w:val="single" w:sz="4" w:space="0" w:color="auto"/>
             </w:tcBorders>
@@ -10608,13 +10597,13 @@
                 <w:sz w:val="22"/>
                 <w:szCs w:val="22"/>
               </w:rPr>
-              <w:t>186.86 ± 62.65</w:t>
-            </w:r>
-          </w:p>
-        </w:tc>
-        <w:tc>
-          <w:tcPr>
-            <w:tcW w:w="450" w:type="pct"/>
+              <w:t>69.02 ± 13</w:t>
+            </w:r>
+          </w:p>
+        </w:tc>
+        <w:tc>
+          <w:tcPr>
+            <w:tcW w:w="407" w:type="pct"/>
             <w:tcBorders>
               <w:bottom w:val="single" w:sz="4" w:space="0" w:color="auto"/>
               <w:right w:val="single" w:sz="4" w:space="0" w:color="auto"/>
@@ -10640,13 +10629,13 @@
                 <w:sz w:val="22"/>
                 <w:szCs w:val="22"/>
               </w:rPr>
-              <w:t>69.02 ± 13</w:t>
-            </w:r>
-          </w:p>
-        </w:tc>
-        <w:tc>
-          <w:tcPr>
-            <w:tcW w:w="445" w:type="pct"/>
+              <w:t>13.9 ± 2.43</w:t>
+            </w:r>
+          </w:p>
+        </w:tc>
+        <w:tc>
+          <w:tcPr>
+            <w:tcW w:w="477" w:type="pct"/>
             <w:tcBorders>
               <w:left w:val="single" w:sz="4" w:space="0" w:color="auto"/>
             </w:tcBorders>
@@ -10671,41 +10660,41 @@
                 <w:sz w:val="22"/>
                 <w:szCs w:val="22"/>
               </w:rPr>
+              <w:t>186.86 ± 62.65</w:t>
+            </w:r>
+          </w:p>
+        </w:tc>
+        <w:tc>
+          <w:tcPr>
+            <w:tcW w:w="441" w:type="pct"/>
+            <w:shd w:val="clear" w:color="auto" w:fill="auto"/>
+            <w:vAlign w:val="center"/>
+            <w:hideMark/>
+          </w:tcPr>
+          <w:p>
+            <w:pPr>
+              <w:jc w:val="center"/>
+              <w:rPr>
+                <w:rFonts w:ascii="Lucida Grande" w:eastAsia="Times New Roman" w:hAnsi="Lucida Grande" w:cs="Lucida Grande"/>
+                <w:color w:val="000000"/>
+                <w:sz w:val="22"/>
+                <w:szCs w:val="22"/>
+              </w:rPr>
+            </w:pPr>
+            <w:r>
+              <w:rPr>
+                <w:rFonts w:ascii="Lucida Grande" w:eastAsia="Times New Roman" w:hAnsi="Lucida Grande" w:cs="Lucida Grande"/>
+                <w:color w:val="000000"/>
+                <w:sz w:val="22"/>
+                <w:szCs w:val="22"/>
+              </w:rPr>
               <w:t>69.97 ± 13.39</w:t>
             </w:r>
           </w:p>
         </w:tc>
         <w:tc>
           <w:tcPr>
-            <w:tcW w:w="379" w:type="pct"/>
-            <w:shd w:val="clear" w:color="auto" w:fill="auto"/>
-            <w:vAlign w:val="center"/>
-            <w:hideMark/>
-          </w:tcPr>
-          <w:p>
-            <w:pPr>
-              <w:jc w:val="center"/>
-              <w:rPr>
-                <w:rFonts w:ascii="Lucida Grande" w:eastAsia="Times New Roman" w:hAnsi="Lucida Grande" w:cs="Lucida Grande"/>
-                <w:color w:val="000000"/>
-                <w:sz w:val="22"/>
-                <w:szCs w:val="22"/>
-              </w:rPr>
-            </w:pPr>
-            <w:r>
-              <w:rPr>
-                <w:rFonts w:ascii="Lucida Grande" w:eastAsia="Times New Roman" w:hAnsi="Lucida Grande" w:cs="Lucida Grande"/>
-                <w:color w:val="000000"/>
-                <w:sz w:val="22"/>
-                <w:szCs w:val="22"/>
-              </w:rPr>
-              <w:t>13.9 ± 2.43</w:t>
-            </w:r>
-          </w:p>
-        </w:tc>
-        <w:tc>
-          <w:tcPr>
-            <w:tcW w:w="379" w:type="pct"/>
+            <w:tcW w:w="375" w:type="pct"/>
             <w:shd w:val="clear" w:color="auto" w:fill="auto"/>
             <w:vAlign w:val="center"/>
             <w:hideMark/>
@@ -10733,7 +10722,6 @@
         </w:tc>
       </w:tr>
     </w:tbl>
-    <w:p/>
     <w:p>
       <w:r>
         <w:br w:type="page"/>
@@ -11896,10 +11884,7 @@
       </w:tr>
     </w:tbl>
     <w:p/>
-    <w:p>
-      <w:bookmarkStart w:id="0" w:name="_GoBack"/>
-      <w:bookmarkEnd w:id="0"/>
-    </w:p>
+    <w:p/>
     <w:tbl>
       <w:tblPr>
         <w:tblW w:w="5000" w:type="pct"/>

</xml_diff>